<commit_message>
Ajout travail planète outil de soutien et labfin prog
</commit_message>
<xml_diff>
--- a/Prog session 1/Outils de soutien/NdeC/Excel/NdeC Excel.docx
+++ b/Prog session 1/Outils de soutien/NdeC/Excel/NdeC Excel.docx
@@ -154,7 +154,15 @@
       </w:r>
       <w:r>
         <w:br/>
-        <w:t xml:space="preserve">- Il est possible d’avoir une plage de cellule, pour appliqué des paramètres à une section. Les plages de cellules ont une </w:t>
+        <w:t xml:space="preserve">- Il est possible d’avoir une plage de cellule, pour </w:t>
+      </w:r>
+      <w:proofErr w:type="spellStart"/>
+      <w:r>
+        <w:t>appliqué</w:t>
+      </w:r>
+      <w:proofErr w:type="spellEnd"/>
+      <w:r>
+        <w:t xml:space="preserve"> des paramètres à une section. Les plages de cellules ont une </w:t>
       </w:r>
       <w:r>
         <w:t>nomenclature</w:t>
@@ -220,7 +228,15 @@
         <w:t>.</w:t>
       </w:r>
       <w:r>
-        <w:t xml:space="preserve"> Les 0 permet de déterminer une longueur fixe pour notre nombre. Les # détermine que ce sont des nombres. La , permet de positionner la virgule.</w:t>
+        <w:t xml:space="preserve"> Les 0 permet de déterminer une longueur fixe pour notre nombre. Les # détermine que ce sont des nombres. </w:t>
+      </w:r>
+      <w:proofErr w:type="gramStart"/>
+      <w:r>
+        <w:t>La ,</w:t>
+      </w:r>
+      <w:proofErr w:type="gramEnd"/>
+      <w:r>
+        <w:t xml:space="preserve"> permet de positionner la virgule.</w:t>
       </w:r>
       <w:r>
         <w:t xml:space="preserve"> Le ; permet de séparer les positifs;</w:t>
@@ -273,7 +289,15 @@
         <w:br/>
       </w:r>
       <w:r>
-        <w:t>- On peut masquer une ou des colonnes en faisant un clique droit sur cette dernière.</w:t>
+        <w:t xml:space="preserve">- On peut masquer une ou des colonnes en faisant un </w:t>
+      </w:r>
+      <w:proofErr w:type="spellStart"/>
+      <w:r>
+        <w:t>clique</w:t>
+      </w:r>
+      <w:proofErr w:type="spellEnd"/>
+      <w:r>
+        <w:t xml:space="preserve"> droit sur cette dernière.</w:t>
       </w:r>
       <w:r>
         <w:br/>
@@ -393,13 +417,21 @@
         <w:t xml:space="preserve"> COS(Argument),</w:t>
       </w:r>
       <w:r>
-        <w:t xml:space="preserve"> PUISSANCE(Argument</w:t>
+        <w:t xml:space="preserve"> PUISSANCE(</w:t>
+      </w:r>
+      <w:proofErr w:type="spellStart"/>
+      <w:r>
+        <w:t>Argument</w:t>
       </w:r>
       <w:r>
         <w:t>,</w:t>
       </w:r>
       <w:r>
-        <w:t>Argument)</w:t>
+        <w:t>Argument</w:t>
+      </w:r>
+      <w:proofErr w:type="spellEnd"/>
+      <w:r>
+        <w:t>)</w:t>
       </w:r>
       <w:r>
         <w:t>, SOMME(Nombre indéfinit d’arguments)</w:t>
@@ -410,7 +442,15 @@
       </w:r>
       <w:r>
         <w:br/>
-        <w:t>- Logarithme (Fonction : LOG(n) est un log en base 10 alors que LOG(n,a) sera en base a)</w:t>
+        <w:t>- Logarithme (Fonction : LOG(n) est un log en base 10 alors que LOG(</w:t>
+      </w:r>
+      <w:proofErr w:type="spellStart"/>
+      <w:r>
+        <w:t>n,a</w:t>
+      </w:r>
+      <w:proofErr w:type="spellEnd"/>
+      <w:r>
+        <w:t>) sera en base a)</w:t>
       </w:r>
       <w:r>
         <w:br/>
@@ -508,7 +548,15 @@
         <w:t>ayant des valeurs numériques à l’intérieur d’une plage</w:t>
       </w:r>
       <w:r>
-        <w:t>. Au contraire NBV() compte toutes les cellules n’étant pas vie à l’intérieur d’une plage.</w:t>
+        <w:t xml:space="preserve">. Au contraire </w:t>
+      </w:r>
+      <w:proofErr w:type="gramStart"/>
+      <w:r>
+        <w:t>NBV(</w:t>
+      </w:r>
+      <w:proofErr w:type="gramEnd"/>
+      <w:r>
+        <w:t>) compte toutes les cellules n’étant pas vie à l’intérieur d’une plage.</w:t>
       </w:r>
       <w:r>
         <w:br/>
@@ -542,11 +590,16 @@
       <w:r>
         <w:t xml:space="preserve">Toutes dates sont basées sur </w:t>
       </w:r>
+      <w:proofErr w:type="spellStart"/>
       <w:r>
         <w:t>E</w:t>
       </w:r>
       <w:r>
-        <w:t xml:space="preserve">poch. C’est-à-dire quelles sont toutes basé en référence à une autre date, dans le cas d’Excel c’est 1900-01-00, dans le cas de </w:t>
+        <w:t>poch</w:t>
+      </w:r>
+      <w:proofErr w:type="spellEnd"/>
+      <w:r>
+        <w:t xml:space="preserve">. C’est-à-dire quelles sont toutes basé en référence à une autre date, dans le cas d’Excel c’est 1900-01-00, dans le cas de </w:t>
       </w:r>
       <w:r>
         <w:t>Unix</w:t>
@@ -557,11 +610,27 @@
       <w:r>
         <w:t xml:space="preserve"> Il existe une fonction nommé </w:t>
       </w:r>
+      <w:proofErr w:type="gramStart"/>
       <w:r>
         <w:rPr>
           <w:u w:val="single"/>
         </w:rPr>
-        <w:t>DATE(année;mois;jour)</w:t>
+        <w:t>DATE(</w:t>
+      </w:r>
+      <w:proofErr w:type="spellStart"/>
+      <w:proofErr w:type="gramEnd"/>
+      <w:r>
+        <w:rPr>
+          <w:u w:val="single"/>
+        </w:rPr>
+        <w:t>année;mois;jour</w:t>
+      </w:r>
+      <w:proofErr w:type="spellEnd"/>
+      <w:r>
+        <w:rPr>
+          <w:u w:val="single"/>
+        </w:rPr>
+        <w:t>)</w:t>
       </w:r>
       <w:r>
         <w:t xml:space="preserve"> qui est plus robuste de laisser Excel deviné si c’est une date. Il existe </w:t>
@@ -572,11 +641,19 @@
       <w:r>
         <w:t xml:space="preserve"> </w:t>
       </w:r>
+      <w:proofErr w:type="gramStart"/>
       <w:r>
         <w:rPr>
           <w:u w:val="single"/>
         </w:rPr>
-        <w:t>AUJOURDHUI()</w:t>
+        <w:t>AUJOURDHUI(</w:t>
+      </w:r>
+      <w:proofErr w:type="gramEnd"/>
+      <w:r>
+        <w:rPr>
+          <w:u w:val="single"/>
+        </w:rPr>
+        <w:t>)</w:t>
       </w:r>
       <w:r>
         <w:t xml:space="preserve"> et aussi </w:t>
@@ -594,7 +671,23 @@
         <w:t xml:space="preserve">Les cellules se mettent à jour avec ses fonctions quand des cellules du document sont modifier ou lorsque l’on ouvre le document. </w:t>
       </w:r>
       <w:r>
-        <w:t xml:space="preserve">Si on veut la réponse exact de (annéeA-annéeB)/365, prenant en compte les années </w:t>
+        <w:t>Si on veut la réponse exact de (</w:t>
+      </w:r>
+      <w:proofErr w:type="spellStart"/>
+      <w:r>
+        <w:t>annéeA-</w:t>
+      </w:r>
+      <w:proofErr w:type="gramStart"/>
+      <w:r>
+        <w:t>annéeB</w:t>
+      </w:r>
+      <w:proofErr w:type="spellEnd"/>
+      <w:r>
+        <w:t>)/</w:t>
+      </w:r>
+      <w:proofErr w:type="gramEnd"/>
+      <w:r>
+        <w:t xml:space="preserve">365, prenant en compte les années </w:t>
       </w:r>
       <w:r>
         <w:t>bissextiles</w:t>
@@ -608,11 +701,19 @@
         </w:rPr>
         <w:t>FRACTION.ANNEE(</w:t>
       </w:r>
+      <w:proofErr w:type="spellStart"/>
       <w:r>
         <w:rPr>
           <w:u w:val="single"/>
         </w:rPr>
-        <w:t>AnnéeLaPlusAncienne;AnnéeLaPlusRécente)</w:t>
+        <w:t>AnnéeLaPlusAncienne;AnnéeLaPlusRécente</w:t>
+      </w:r>
+      <w:proofErr w:type="spellEnd"/>
+      <w:r>
+        <w:rPr>
+          <w:u w:val="single"/>
+        </w:rPr>
+        <w:t>)</w:t>
       </w:r>
       <w:r>
         <w:t xml:space="preserve"> ce qui va nous donner la différence en année de distance entre les deux années.</w:t>
@@ -627,7 +728,23 @@
         <w:rPr>
           <w:u w:val="single"/>
         </w:rPr>
-        <w:t>TEXTE(Valeur;Format)</w:t>
+        <w:t>TEXTE(</w:t>
+      </w:r>
+      <w:proofErr w:type="spellStart"/>
+      <w:proofErr w:type="gramStart"/>
+      <w:r>
+        <w:rPr>
+          <w:u w:val="single"/>
+        </w:rPr>
+        <w:t>Valeur;Format</w:t>
+      </w:r>
+      <w:proofErr w:type="spellEnd"/>
+      <w:proofErr w:type="gramEnd"/>
+      <w:r>
+        <w:rPr>
+          <w:u w:val="single"/>
+        </w:rPr>
+        <w:t>)</w:t>
       </w:r>
       <w:r>
         <w:t xml:space="preserve"> qui nous permet d’insérer directement le formatage de la cellule.</w:t>
@@ -645,7 +762,23 @@
         <w:rPr>
           <w:u w:val="single"/>
         </w:rPr>
-        <w:t>ARRONDI(NbàArrondir;NdChiffreAprèsVirgule)</w:t>
+        <w:t>ARRONDI(</w:t>
+      </w:r>
+      <w:proofErr w:type="spellStart"/>
+      <w:proofErr w:type="gramStart"/>
+      <w:r>
+        <w:rPr>
+          <w:u w:val="single"/>
+        </w:rPr>
+        <w:t>NbàArrondir;NdChiffreAprèsVirgule</w:t>
+      </w:r>
+      <w:proofErr w:type="spellEnd"/>
+      <w:proofErr w:type="gramEnd"/>
+      <w:r>
+        <w:rPr>
+          <w:u w:val="single"/>
+        </w:rPr>
+        <w:t>)</w:t>
       </w:r>
       <w:r>
         <w:t>,</w:t>
@@ -672,7 +805,23 @@
         <w:rPr>
           <w:u w:val="single"/>
         </w:rPr>
-        <w:t>ARRONDI.INF(NbàArrondir;NdChiffreAprèsVirgule)</w:t>
+        <w:t>ARRONDI.INF(</w:t>
+      </w:r>
+      <w:proofErr w:type="spellStart"/>
+      <w:proofErr w:type="gramStart"/>
+      <w:r>
+        <w:rPr>
+          <w:u w:val="single"/>
+        </w:rPr>
+        <w:t>NbàArrondir;NdChiffreAprèsVirgule</w:t>
+      </w:r>
+      <w:proofErr w:type="spellEnd"/>
+      <w:proofErr w:type="gramEnd"/>
+      <w:r>
+        <w:rPr>
+          <w:u w:val="single"/>
+        </w:rPr>
+        <w:t>)</w:t>
       </w:r>
       <w:r>
         <w:t>.</w:t>
@@ -684,7 +833,23 @@
         <w:rPr>
           <w:u w:val="single"/>
         </w:rPr>
-        <w:t>ARRONDI.SUP(NbàArrondir;NdChiffreAprèsVirgule)</w:t>
+        <w:t>ARRONDI.SUP(</w:t>
+      </w:r>
+      <w:proofErr w:type="spellStart"/>
+      <w:proofErr w:type="gramStart"/>
+      <w:r>
+        <w:rPr>
+          <w:u w:val="single"/>
+        </w:rPr>
+        <w:t>NbàArrondir;NdChiffreAprèsVirgule</w:t>
+      </w:r>
+      <w:proofErr w:type="spellEnd"/>
+      <w:proofErr w:type="gramEnd"/>
+      <w:r>
+        <w:rPr>
+          <w:u w:val="single"/>
+        </w:rPr>
+        <w:t>)</w:t>
       </w:r>
       <w:r>
         <w:t>.</w:t>
@@ -694,22 +859,93 @@
         <w:t xml:space="preserve">- </w:t>
       </w:r>
       <w:r>
-        <w:t>Fonctions logiques : SI(Val_Booléenne</w:t>
-      </w:r>
+        <w:t>Fonctions logiques : SI(</w:t>
+      </w:r>
+      <w:proofErr w:type="spellStart"/>
+      <w:r>
+        <w:t>Val_Booléenne</w:t>
+      </w:r>
+      <w:proofErr w:type="spellEnd"/>
       <w:r>
         <w:t>; « Bravo »; 0)</w:t>
       </w:r>
       <w:r>
-        <w:t xml:space="preserve"> La dernière valeur est ce que excel fera si else.</w:t>
-      </w:r>
-      <w:r>
-        <w:t xml:space="preserve"> (Note : VRAI et FAUX sont des valeurs selon excel)</w:t>
-      </w:r>
-      <w:r>
-        <w:t xml:space="preserve"> || et &amp;&amp; sont des fonctions. OU(val_booléenne; val_booléenne; […]) Elle peut prendre jusqu’à 256 valeurs.</w:t>
-      </w:r>
-      <w:r>
-        <w:t xml:space="preserve"> ET(val_booléenne; val_booléenne; […]).</w:t>
+        <w:t xml:space="preserve"> La dernière valeur est ce que </w:t>
+      </w:r>
+      <w:proofErr w:type="spellStart"/>
+      <w:r>
+        <w:t>excel</w:t>
+      </w:r>
+      <w:proofErr w:type="spellEnd"/>
+      <w:r>
+        <w:t xml:space="preserve"> fera si </w:t>
+      </w:r>
+      <w:proofErr w:type="spellStart"/>
+      <w:r>
+        <w:t>else</w:t>
+      </w:r>
+      <w:proofErr w:type="spellEnd"/>
+      <w:r>
+        <w:t>.</w:t>
+      </w:r>
+      <w:r>
+        <w:t xml:space="preserve"> (Note : VRAI et FAUX sont des valeurs selon </w:t>
+      </w:r>
+      <w:proofErr w:type="spellStart"/>
+      <w:r>
+        <w:t>excel</w:t>
+      </w:r>
+      <w:proofErr w:type="spellEnd"/>
+      <w:r>
+        <w:t>)</w:t>
+      </w:r>
+      <w:r>
+        <w:t xml:space="preserve"> || et &amp;&amp; sont des fonctions. </w:t>
+      </w:r>
+      <w:proofErr w:type="gramStart"/>
+      <w:r>
+        <w:t>OU(</w:t>
+      </w:r>
+      <w:proofErr w:type="spellStart"/>
+      <w:proofErr w:type="gramEnd"/>
+      <w:r>
+        <w:t>val_booléenne</w:t>
+      </w:r>
+      <w:proofErr w:type="spellEnd"/>
+      <w:r>
+        <w:t xml:space="preserve">; </w:t>
+      </w:r>
+      <w:proofErr w:type="spellStart"/>
+      <w:r>
+        <w:t>val_booléenne</w:t>
+      </w:r>
+      <w:proofErr w:type="spellEnd"/>
+      <w:r>
+        <w:t>; […]) Elle peut prendre jusqu’à 256 valeurs.</w:t>
+      </w:r>
+      <w:r>
+        <w:t xml:space="preserve"> </w:t>
+      </w:r>
+      <w:proofErr w:type="gramStart"/>
+      <w:r>
+        <w:t>ET(</w:t>
+      </w:r>
+      <w:proofErr w:type="spellStart"/>
+      <w:proofErr w:type="gramEnd"/>
+      <w:r>
+        <w:t>val_booléenne</w:t>
+      </w:r>
+      <w:proofErr w:type="spellEnd"/>
+      <w:r>
+        <w:t xml:space="preserve">; </w:t>
+      </w:r>
+      <w:proofErr w:type="spellStart"/>
+      <w:r>
+        <w:t>val_booléenne</w:t>
+      </w:r>
+      <w:proofErr w:type="spellEnd"/>
+      <w:r>
+        <w:t>; […]).</w:t>
       </w:r>
       <w:r>
         <w:t xml:space="preserve"> Équivalent du switch</w:t>
@@ -718,7 +954,15 @@
         <w:t>, donc ne cherche qu’à faire des = entre les valeurs</w:t>
       </w:r>
       <w:r>
-        <w:t xml:space="preserve"> SI.MULTIPLE(ValeuràVérifier;ComparaisonA;retourA;ComparaisonB;retourB;[…]</w:t>
+        <w:t xml:space="preserve"> </w:t>
+      </w:r>
+      <w:proofErr w:type="gramStart"/>
+      <w:r>
+        <w:t>SI.MULTIPLE</w:t>
+      </w:r>
+      <w:proofErr w:type="gramEnd"/>
+      <w:r>
+        <w:t>(ValeuràVérifier;ComparaisonA;retourA;ComparaisonB;retourB;[…]</w:t>
       </w:r>
       <w:r>
         <w:t>,defaut</w:t>
@@ -732,8 +976,13 @@
       <w:r>
         <w:t xml:space="preserve"> </w:t>
       </w:r>
-      <w:r>
-        <w:t>SI.CONDITIONS(Val_BooléenneA;résultatA;Val_BooléenneB;résultatB;[…]).</w:t>
+      <w:proofErr w:type="gramStart"/>
+      <w:r>
+        <w:t>SI.CONDITIONS</w:t>
+      </w:r>
+      <w:proofErr w:type="gramEnd"/>
+      <w:r>
+        <w:t>(Val_BooléenneA;résultatA;Val_BooléenneB;résultatB;[…]).</w:t>
       </w:r>
       <w:r>
         <w:br/>
@@ -743,16 +992,39 @@
         <w:t>Pour avoir le numéro de la ligne ou de la colonne on écrit simplement les fonctions COLONNE() ou LIGNE().</w:t>
       </w:r>
       <w:r>
-        <w:t xml:space="preserve"> Cela est utile pour afficher des couleurs sur une ligne sur deux grâce à la mise en forme conditionnel où l’on va inscrire MOD(LIGNE();2)=0</w:t>
-      </w:r>
-      <w:r>
-        <w:t xml:space="preserve"> ou à 1. MOD() étant la fonction modulo.</w:t>
+        <w:t xml:space="preserve"> Cela est utile pour afficher des couleurs sur une ligne sur deux grâce à la mise en forme conditionnel où l’on va inscrire MOD(</w:t>
+      </w:r>
+      <w:proofErr w:type="gramStart"/>
+      <w:r>
+        <w:t>LIGNE(</w:t>
+      </w:r>
+      <w:proofErr w:type="gramEnd"/>
+      <w:r>
+        <w:t>);2)=0</w:t>
+      </w:r>
+      <w:r>
+        <w:t xml:space="preserve"> ou à 1. </w:t>
+      </w:r>
+      <w:proofErr w:type="gramStart"/>
+      <w:r>
+        <w:t>MOD(</w:t>
+      </w:r>
+      <w:proofErr w:type="gramEnd"/>
+      <w:r>
+        <w:t>) étant la fonction modulo.</w:t>
       </w:r>
       <w:r>
         <w:t xml:space="preserve"> NB.SI(</w:t>
       </w:r>
-      <w:r>
-        <w:t>Plage;Critère)</w:t>
+      <w:proofErr w:type="spellStart"/>
+      <w:proofErr w:type="gramStart"/>
+      <w:r>
+        <w:t>Plage;Critère</w:t>
+      </w:r>
+      <w:proofErr w:type="spellEnd"/>
+      <w:proofErr w:type="gramEnd"/>
+      <w:r>
+        <w:t>)</w:t>
       </w:r>
       <w:r>
         <w:t xml:space="preserve"> Le critère doit être sous forme de string (</w:t>
@@ -777,7 +1049,15 @@
       </w:r>
       <w:r>
         <w:br/>
-        <w:t xml:space="preserve">-Sin(Angle) </w:t>
+        <w:t>-</w:t>
+      </w:r>
+      <w:proofErr w:type="gramStart"/>
+      <w:r>
+        <w:t>Sin(</w:t>
+      </w:r>
+      <w:proofErr w:type="gramEnd"/>
+      <w:r>
+        <w:t xml:space="preserve">Angle) </w:t>
       </w:r>
       <w:r>
         <w:t xml:space="preserve">donne le point y </w:t>
@@ -798,7 +1078,15 @@
         <w:br/>
       </w:r>
       <w:r>
-        <w:t>Formule = Rayon*Cos(2Pi/Nb itération) ou Sin(2Pi/Nb itération)+Pos x pour cos ou Pos y pour sin.</w:t>
+        <w:t>Formule = Rayon*</w:t>
+      </w:r>
+      <w:proofErr w:type="gramStart"/>
+      <w:r>
+        <w:t>Cos(</w:t>
+      </w:r>
+      <w:proofErr w:type="gramEnd"/>
+      <w:r>
+        <w:t>2Pi/Nb itération) ou Sin(2Pi/Nb itération)+Pos x pour cos ou Pos y pour sin.</w:t>
       </w:r>
       <w:r>
         <w:br/>
@@ -816,6 +1104,171 @@
       </w:r>
       <w:r>
         <w:t>)/3</w:t>
+      </w:r>
+    </w:p>
+    <w:p>
+      <w:pPr>
+        <w:rPr>
+          <w:u w:val="single"/>
+        </w:rPr>
+      </w:pPr>
+      <w:r>
+        <w:rPr>
+          <w:u w:val="single"/>
+        </w:rPr>
+        <w:t>Animation</w:t>
+      </w:r>
+      <w:r>
+        <w:br/>
+        <w:t>-INDEX (plage ; index), va chercher à l’intérieur d’une plage d’une colonne, la cellule que lui indique grâce au paramètre index.</w:t>
+      </w:r>
+      <w:r>
+        <w:br/>
+        <w:t>-</w:t>
+      </w:r>
+      <w:proofErr w:type="gramStart"/>
+      <w:r>
+        <w:t>RECHERCHEV(</w:t>
+      </w:r>
+      <w:proofErr w:type="gramEnd"/>
+      <w:r>
+        <w:t>‘’</w:t>
+      </w:r>
+      <w:r>
+        <w:t>ce qu’on cherche</w:t>
+      </w:r>
+      <w:r>
+        <w:t>’’</w:t>
+      </w:r>
+      <w:r>
+        <w:t xml:space="preserve">; plage; </w:t>
+      </w:r>
+      <w:r>
+        <w:t>colonne) La valeur que l’on recherche doit se trouver à l’intérieur de la première colonne de la plage que l’on sélectionne</w:t>
+      </w:r>
+      <w:r>
+        <w:t xml:space="preserve">. Fonctionne un peu comme Index, </w:t>
+      </w:r>
+      <w:proofErr w:type="gramStart"/>
+      <w:r>
+        <w:t>sauf qu’il</w:t>
+      </w:r>
+      <w:proofErr w:type="gramEnd"/>
+      <w:r>
+        <w:t xml:space="preserve"> recherche selon un nom dans un tableau.</w:t>
+      </w:r>
+      <w:r>
+        <w:br/>
+        <w:t>-</w:t>
+      </w:r>
+      <w:r>
+        <w:t xml:space="preserve">On peut créer des macros en enregistrant notre fichier </w:t>
+      </w:r>
+      <w:proofErr w:type="spellStart"/>
+      <w:r>
+        <w:t>excel</w:t>
+      </w:r>
+      <w:proofErr w:type="spellEnd"/>
+      <w:r>
+        <w:t xml:space="preserve"> en </w:t>
+      </w:r>
+      <w:proofErr w:type="spellStart"/>
+      <w:r>
+        <w:t>xlsm</w:t>
+      </w:r>
+      <w:proofErr w:type="spellEnd"/>
+      <w:r>
+        <w:t xml:space="preserve"> et en activant le mode développeur dans les options </w:t>
+      </w:r>
+      <w:r>
+        <w:br/>
+        <w:t>-On peut créer un bouton pour activer notre macro</w:t>
+      </w:r>
+      <w:r>
+        <w:br/>
+      </w:r>
+      <w:r>
+        <w:br/>
+      </w:r>
+      <w:r>
+        <w:br/>
+      </w:r>
+      <w:r>
+        <w:lastRenderedPageBreak/>
+        <w:br/>
+      </w:r>
+      <w:r>
+        <w:rPr>
+          <w:u w:val="single"/>
+        </w:rPr>
+        <w:t>Angle</w:t>
+      </w:r>
+    </w:p>
+    <w:p>
+      <w:r>
+        <w:t>-atan2(Index(</w:t>
+      </w:r>
+      <w:proofErr w:type="spellStart"/>
+      <w:proofErr w:type="gramStart"/>
+      <w:r>
+        <w:t>plagevitessex;index</w:t>
+      </w:r>
+      <w:proofErr w:type="spellEnd"/>
+      <w:proofErr w:type="gramEnd"/>
+      <w:r>
+        <w:t>),Index(</w:t>
+      </w:r>
+      <w:proofErr w:type="spellStart"/>
+      <w:r>
+        <w:t>plagevitessey;index</w:t>
+      </w:r>
+      <w:proofErr w:type="spellEnd"/>
+      <w:r>
+        <w:t>)) Donne l’angle qu’aura notre forme selon un x et un y courant</w:t>
+      </w:r>
+    </w:p>
+    <w:p>
+      <w:r>
+        <w:t>-x’ = cos(atan</w:t>
+      </w:r>
+      <w:proofErr w:type="gramStart"/>
+      <w:r>
+        <w:t>2)*</w:t>
+      </w:r>
+      <w:proofErr w:type="gramEnd"/>
+      <w:r>
+        <w:t xml:space="preserve">x </w:t>
+      </w:r>
+      <w:r>
+        <w:t>-</w:t>
+      </w:r>
+      <w:r>
+        <w:t xml:space="preserve"> sin(atan2)*y A faire pour chaque point </w:t>
+      </w:r>
+      <w:r>
+        <w:t>en x de la forme qui sera affiché, nous offre sa position selon la direction dans laquelle ira notre forme</w:t>
+      </w:r>
+      <w:r>
+        <w:br/>
+        <w:t xml:space="preserve">-y’ = cos(atan2)*y </w:t>
+      </w:r>
+      <w:r>
+        <w:t>+</w:t>
+      </w:r>
+      <w:r>
+        <w:t xml:space="preserve"> sin(atan2)*x </w:t>
+      </w:r>
+      <w:r>
+        <w:t xml:space="preserve">A faire pour chaque point </w:t>
+      </w:r>
+      <w:r>
+        <w:t xml:space="preserve">en </w:t>
+      </w:r>
+      <w:r>
+        <w:t>y</w:t>
+      </w:r>
+      <w:r>
+        <w:t xml:space="preserve"> de la forme qui sera affiché, nous offre sa position selon la direction dans laquelle ira notre forme</w:t>
       </w:r>
     </w:p>
     <w:sectPr>
@@ -852,6 +1305,118 @@
     </w:lvl>
   </w:abstractNum>
   <w:abstractNum w:abstractNumId="1" w15:restartNumberingAfterBreak="0">
+    <w:nsid w:val="0E3543C0"/>
+    <w:multiLevelType w:val="hybridMultilevel"/>
+    <w:tmpl w:val="62D4B878"/>
+    <w:lvl w:ilvl="0" w:tplc="6B449722">
+      <w:numFmt w:val="bullet"/>
+      <w:lvlText w:val="-"/>
+      <w:lvlJc w:val="left"/>
+      <w:pPr>
+        <w:ind w:left="720" w:hanging="360"/>
+      </w:pPr>
+      <w:rPr>
+        <w:rFonts w:ascii="Calibri" w:eastAsiaTheme="minorEastAsia" w:hAnsi="Calibri" w:cs="Calibri" w:hint="default"/>
+      </w:rPr>
+    </w:lvl>
+    <w:lvl w:ilvl="1" w:tplc="04090003" w:tentative="1">
+      <w:start w:val="1"/>
+      <w:numFmt w:val="bullet"/>
+      <w:lvlText w:val="o"/>
+      <w:lvlJc w:val="left"/>
+      <w:pPr>
+        <w:ind w:left="1440" w:hanging="360"/>
+      </w:pPr>
+      <w:rPr>
+        <w:rFonts w:ascii="Courier New" w:hAnsi="Courier New" w:cs="Courier New" w:hint="default"/>
+      </w:rPr>
+    </w:lvl>
+    <w:lvl w:ilvl="2" w:tplc="04090005" w:tentative="1">
+      <w:start w:val="1"/>
+      <w:numFmt w:val="bullet"/>
+      <w:lvlText w:val=""/>
+      <w:lvlJc w:val="left"/>
+      <w:pPr>
+        <w:ind w:left="2160" w:hanging="360"/>
+      </w:pPr>
+      <w:rPr>
+        <w:rFonts w:ascii="Wingdings" w:hAnsi="Wingdings" w:hint="default"/>
+      </w:rPr>
+    </w:lvl>
+    <w:lvl w:ilvl="3" w:tplc="04090001" w:tentative="1">
+      <w:start w:val="1"/>
+      <w:numFmt w:val="bullet"/>
+      <w:lvlText w:val=""/>
+      <w:lvlJc w:val="left"/>
+      <w:pPr>
+        <w:ind w:left="2880" w:hanging="360"/>
+      </w:pPr>
+      <w:rPr>
+        <w:rFonts w:ascii="Symbol" w:hAnsi="Symbol" w:hint="default"/>
+      </w:rPr>
+    </w:lvl>
+    <w:lvl w:ilvl="4" w:tplc="04090003" w:tentative="1">
+      <w:start w:val="1"/>
+      <w:numFmt w:val="bullet"/>
+      <w:lvlText w:val="o"/>
+      <w:lvlJc w:val="left"/>
+      <w:pPr>
+        <w:ind w:left="3600" w:hanging="360"/>
+      </w:pPr>
+      <w:rPr>
+        <w:rFonts w:ascii="Courier New" w:hAnsi="Courier New" w:cs="Courier New" w:hint="default"/>
+      </w:rPr>
+    </w:lvl>
+    <w:lvl w:ilvl="5" w:tplc="04090005" w:tentative="1">
+      <w:start w:val="1"/>
+      <w:numFmt w:val="bullet"/>
+      <w:lvlText w:val=""/>
+      <w:lvlJc w:val="left"/>
+      <w:pPr>
+        <w:ind w:left="4320" w:hanging="360"/>
+      </w:pPr>
+      <w:rPr>
+        <w:rFonts w:ascii="Wingdings" w:hAnsi="Wingdings" w:hint="default"/>
+      </w:rPr>
+    </w:lvl>
+    <w:lvl w:ilvl="6" w:tplc="04090001" w:tentative="1">
+      <w:start w:val="1"/>
+      <w:numFmt w:val="bullet"/>
+      <w:lvlText w:val=""/>
+      <w:lvlJc w:val="left"/>
+      <w:pPr>
+        <w:ind w:left="5040" w:hanging="360"/>
+      </w:pPr>
+      <w:rPr>
+        <w:rFonts w:ascii="Symbol" w:hAnsi="Symbol" w:hint="default"/>
+      </w:rPr>
+    </w:lvl>
+    <w:lvl w:ilvl="7" w:tplc="04090003" w:tentative="1">
+      <w:start w:val="1"/>
+      <w:numFmt w:val="bullet"/>
+      <w:lvlText w:val="o"/>
+      <w:lvlJc w:val="left"/>
+      <w:pPr>
+        <w:ind w:left="5760" w:hanging="360"/>
+      </w:pPr>
+      <w:rPr>
+        <w:rFonts w:ascii="Courier New" w:hAnsi="Courier New" w:cs="Courier New" w:hint="default"/>
+      </w:rPr>
+    </w:lvl>
+    <w:lvl w:ilvl="8" w:tplc="04090005" w:tentative="1">
+      <w:start w:val="1"/>
+      <w:numFmt w:val="bullet"/>
+      <w:lvlText w:val=""/>
+      <w:lvlJc w:val="left"/>
+      <w:pPr>
+        <w:ind w:left="6480" w:hanging="360"/>
+      </w:pPr>
+      <w:rPr>
+        <w:rFonts w:ascii="Wingdings" w:hAnsi="Wingdings" w:hint="default"/>
+      </w:rPr>
+    </w:lvl>
+  </w:abstractNum>
+  <w:abstractNum w:abstractNumId="2" w15:restartNumberingAfterBreak="0">
     <w:nsid w:val="4B7E7322"/>
     <w:multiLevelType w:val="hybridMultilevel"/>
     <w:tmpl w:val="9A203684"/>
@@ -967,6 +1532,9 @@
     <w:abstractNumId w:val="0"/>
   </w:num>
   <w:num w:numId="2" w16cid:durableId="118495103">
+    <w:abstractNumId w:val="2"/>
+  </w:num>
+  <w:num w:numId="3" w16cid:durableId="802842531">
     <w:abstractNumId w:val="1"/>
   </w:num>
 </w:numbering>

</xml_diff>